<commit_message>
Complete PA Task 2
</commit_message>
<xml_diff>
--- a/d793-working/docs/PA_Task2.docx
+++ b/d793-working/docs/PA_Task2.docx
@@ -131,7 +131,15 @@
           <w:szCs w:val="24"/>
         </w:rPr>
         <w:lastRenderedPageBreak/>
-        <w:t>Gitlab URL: https://gitlab.com/jhughe13/d793</w:t>
+        <w:t xml:space="preserve">Gitlab URL: </w:t>
+      </w:r>
+      <w:r>
+        <w:rPr>
+          <w:rFonts w:ascii="Helvetica" w:hAnsi="Helvetica"/>
+          <w:sz w:val="24"/>
+          <w:szCs w:val="24"/>
+        </w:rPr>
+        <w:t>https://gitlab.com/wgu-gitlab-environment/student-repos/jhughe13/d793-formal-languages-overview</w:t>
       </w:r>
       <w:r>
         <w:rPr>
@@ -140,7 +148,15 @@
           <w:szCs w:val="24"/>
         </w:rPr>
         <w:br/>
-        <w:t>Commit URL: https://gitlab.com/jhughe13/d793/-/commits/main?ref_type=HEADS</w:t>
+        <w:t xml:space="preserve">Commit URL: </w:t>
+      </w:r>
+      <w:r>
+        <w:rPr>
+          <w:rFonts w:ascii="Helvetica" w:hAnsi="Helvetica"/>
+          <w:sz w:val="24"/>
+          <w:szCs w:val="24"/>
+        </w:rPr>
+        <w:t>https://gitlab.com/wgu-gitlab-environment/student-repos/jhughe13/d793-formal-languages-overview/-/commits/main?ref_type=HEADS</w:t>
       </w:r>
       <w:r>
         <w:rPr>
@@ -176,10 +192,10 @@
           <w14:ligatures w14:val="standardContextual"/>
         </w:rPr>
         <w:drawing>
-          <wp:inline distT="0" distB="0" distL="0" distR="0" wp14:anchorId="201454C8" wp14:editId="1A338D8A">
-            <wp:extent cx="5943600" cy="3472180"/>
+          <wp:inline distT="0" distB="0" distL="0" distR="0" wp14:anchorId="0C577795" wp14:editId="5055C6BA">
+            <wp:extent cx="5943600" cy="3900805"/>
             <wp:effectExtent l="0" t="0" r="0" b="0"/>
-            <wp:docPr id="1432959304" name="Picture 2"/>
+            <wp:docPr id="78088334" name="Picture 1"/>
             <wp:cNvGraphicFramePr>
               <a:graphicFrameLocks xmlns:a="http://schemas.openxmlformats.org/drawingml/2006/main" noChangeAspect="1"/>
             </wp:cNvGraphicFramePr>
@@ -187,7 +203,7 @@
               <a:graphicData uri="http://schemas.openxmlformats.org/drawingml/2006/picture">
                 <pic:pic xmlns:pic="http://schemas.openxmlformats.org/drawingml/2006/picture">
                   <pic:nvPicPr>
-                    <pic:cNvPr id="1432959304" name="Picture 1432959304"/>
+                    <pic:cNvPr id="78088334" name="Picture 78088334"/>
                     <pic:cNvPicPr/>
                   </pic:nvPicPr>
                   <pic:blipFill>
@@ -205,7 +221,7 @@
                   <pic:spPr>
                     <a:xfrm>
                       <a:off x="0" y="0"/>
-                      <a:ext cx="5943600" cy="3472180"/>
+                      <a:ext cx="5943600" cy="3900805"/>
                     </a:xfrm>
                     <a:prstGeom prst="rect">
                       <a:avLst/>

</xml_diff>